<commit_message>
Mise a jour 1 du 25/04/2023
</commit_message>
<xml_diff>
--- a/S4/BddAvancer/Cours.docx
+++ b/S4/BddAvancer/Cours.docx
@@ -164,36 +164,120 @@
       <w:r>
         <w:t xml:space="preserve"> dans le vide.</w:t>
       </w:r>
+    </w:p>
+    <w:p>
+      <w:proofErr w:type="spellStart"/>
+      <w:r>
+        <w:t>Cardinaliter</w:t>
+      </w:r>
+      <w:proofErr w:type="spellEnd"/>
+      <w:r>
+        <w:t xml:space="preserve"> exemple </w:t>
+      </w:r>
+      <w:proofErr w:type="gramStart"/>
+      <w:r>
+        <w:t>de acte</w:t>
+      </w:r>
+      <w:proofErr w:type="gramEnd"/>
+      <w:r>
+        <w:t xml:space="preserve"> national Père, </w:t>
+      </w:r>
+      <w:proofErr w:type="spellStart"/>
+      <w:r>
+        <w:t>Mere</w:t>
+      </w:r>
+      <w:proofErr w:type="spellEnd"/>
+      <w:r>
+        <w:t xml:space="preserve"> unique mais enfant plusieurs.</w:t>
+      </w:r>
+    </w:p>
+    <w:p>
+      <w:proofErr w:type="gramStart"/>
+      <w:r>
+        <w:t>Chaque  ligne</w:t>
+      </w:r>
+      <w:proofErr w:type="gramEnd"/>
+      <w:r>
+        <w:t xml:space="preserve"> </w:t>
+      </w:r>
+      <w:proofErr w:type="spellStart"/>
+      <w:r>
+        <w:t>represente</w:t>
+      </w:r>
+      <w:proofErr w:type="spellEnd"/>
+      <w:r>
+        <w:t xml:space="preserve"> une occurrence.</w:t>
+      </w:r>
+    </w:p>
+    <w:p>
+      <w:r>
+        <w:t xml:space="preserve">Identifiant </w:t>
+      </w:r>
+      <w:proofErr w:type="spellStart"/>
+      <w:proofErr w:type="gramStart"/>
+      <w:r>
+        <w:t>a</w:t>
+      </w:r>
+      <w:proofErr w:type="spellEnd"/>
+      <w:proofErr w:type="gramEnd"/>
+      <w:r>
+        <w:t xml:space="preserve"> partir de </w:t>
+      </w:r>
+      <w:proofErr w:type="spellStart"/>
+      <w:r>
+        <w:t>xa</w:t>
+      </w:r>
+      <w:proofErr w:type="spellEnd"/>
+      <w:r>
+        <w:t xml:space="preserve"> on </w:t>
+      </w:r>
+      <w:proofErr w:type="spellStart"/>
+      <w:r>
+        <w:t>peutuj</w:t>
+      </w:r>
+      <w:proofErr w:type="spellEnd"/>
+      <w:r>
+        <w:t xml:space="preserve"> avoir toute les renseignement sur vous.</w:t>
+      </w:r>
+    </w:p>
+    <w:p>
+      <w:r>
+        <w:t xml:space="preserve">Id </w:t>
+      </w:r>
+      <w:proofErr w:type="spellStart"/>
+      <w:r>
+        <w:t>naurelle</w:t>
+      </w:r>
+      <w:proofErr w:type="spellEnd"/>
+      <w:r>
+        <w:t xml:space="preserve"> = il y’a </w:t>
+      </w:r>
+      <w:proofErr w:type="spellStart"/>
+      <w:r>
+        <w:t>xa</w:t>
+      </w:r>
+      <w:proofErr w:type="spellEnd"/>
+      <w:r>
+        <w:t xml:space="preserve"> dans les </w:t>
+      </w:r>
+      <w:proofErr w:type="spellStart"/>
+      <w:r>
+        <w:t>propriete</w:t>
+      </w:r>
+      <w:proofErr w:type="spellEnd"/>
+    </w:p>
+    <w:p>
+      <w:r>
+        <w:t>Id Artificielle inventer</w:t>
+      </w:r>
+    </w:p>
+    <w:p>
+      <w:r>
+        <w:t xml:space="preserve">Id Composer = </w:t>
+      </w:r>
       <w:bookmarkStart w:id="0" w:name="_GoBack"/>
       <w:bookmarkEnd w:id="0"/>
     </w:p>
-    <w:p>
-      <w:proofErr w:type="spellStart"/>
-      <w:r>
-        <w:t>Cardinaliter</w:t>
-      </w:r>
-      <w:proofErr w:type="spellEnd"/>
-      <w:r>
-        <w:t xml:space="preserve"> exemple </w:t>
-      </w:r>
-      <w:proofErr w:type="gramStart"/>
-      <w:r>
-        <w:t>de acte</w:t>
-      </w:r>
-      <w:proofErr w:type="gramEnd"/>
-      <w:r>
-        <w:t xml:space="preserve"> national Père, </w:t>
-      </w:r>
-      <w:proofErr w:type="spellStart"/>
-      <w:r>
-        <w:t>Mere</w:t>
-      </w:r>
-      <w:proofErr w:type="spellEnd"/>
-      <w:r>
-        <w:t xml:space="preserve"> unique mais enfant plusieurs.</w:t>
-      </w:r>
-    </w:p>
-    <w:p/>
     <w:p/>
     <w:p/>
     <w:p/>

</xml_diff>